<commit_message>
Added powerpoints + modified Docx
</commit_message>
<xml_diff>
--- a/Phase A/Capstone Project.docx
+++ b/Phase A/Capstone Project.docx
@@ -358,33 +358,66 @@
       <w:pPr>
         <w:spacing w:after="160"/>
         <w:ind w:right="-10"/>
-        <w:jc w:val="center"/>
         <w:rPr>
           <w:rFonts w:ascii="Times New Roman" w:eastAsia="Times New Roman" w:hAnsi="Times New Roman" w:cs="Times New Roman"/>
           <w:b/>
-          <w:sz w:val="24"/>
-          <w:szCs w:val="24"/>
-        </w:rPr>
-      </w:pPr>
+          <w:sz w:val="28"/>
+          <w:szCs w:val="28"/>
+        </w:rPr>
+      </w:pPr>
+      <w:r>
+        <w:rPr>
+          <w:rFonts w:ascii="Times New Roman" w:eastAsia="Times New Roman" w:hAnsi="Times New Roman" w:cs="Times New Roman"/>
+          <w:b/>
+          <w:sz w:val="28"/>
+          <w:szCs w:val="28"/>
+        </w:rPr>
+        <w:t xml:space="preserve">Students: </w:t>
+      </w:r>
+      <w:r>
+        <w:rPr>
+          <w:rFonts w:ascii="Times New Roman" w:eastAsia="Times New Roman" w:hAnsi="Times New Roman" w:cs="Times New Roman"/>
+          <w:b/>
+          <w:sz w:val="28"/>
+          <w:szCs w:val="28"/>
+        </w:rPr>
+        <w:tab/>
+      </w:r>
+      <w:r>
+        <w:rPr>
+          <w:rFonts w:ascii="Times New Roman" w:eastAsia="Times New Roman" w:hAnsi="Times New Roman" w:cs="Times New Roman"/>
+          <w:b/>
+          <w:sz w:val="28"/>
+          <w:szCs w:val="28"/>
+        </w:rPr>
+        <w:t>Ahmad Ataba &amp; Waseem Saleem</w:t>
+      </w:r>
     </w:p>
     <w:p>
       <w:pPr>
         <w:spacing w:after="160"/>
         <w:ind w:right="-10"/>
-        <w:jc w:val="center"/>
         <w:rPr>
           <w:rFonts w:ascii="Times New Roman" w:eastAsia="Times New Roman" w:hAnsi="Times New Roman" w:cs="Times New Roman"/>
           <w:b/>
-          <w:sz w:val="24"/>
-          <w:szCs w:val="24"/>
-        </w:rPr>
-      </w:pPr>
+          <w:sz w:val="28"/>
+          <w:szCs w:val="28"/>
+        </w:rPr>
+      </w:pPr>
+      <w:r>
+        <w:rPr>
+          <w:rFonts w:ascii="Times New Roman" w:eastAsia="Times New Roman" w:hAnsi="Times New Roman" w:cs="Times New Roman"/>
+          <w:b/>
+          <w:sz w:val="28"/>
+          <w:szCs w:val="28"/>
+        </w:rPr>
+        <w:t>Supervisor: Dr. Reuven Cohen</w:t>
+      </w:r>
     </w:p>
     <w:p>
       <w:pPr>
         <w:spacing w:after="160"/>
         <w:ind w:right="-10"/>
-        <w:jc w:val="center"/>
         <w:rPr>
           <w:rFonts w:ascii="Times New Roman" w:eastAsia="Times New Roman" w:hAnsi="Times New Roman" w:cs="Times New Roman"/>
           <w:b/>
@@ -392,6 +425,45 @@
           <w:szCs w:val="24"/>
         </w:rPr>
       </w:pPr>
+      <w:r>
+        <w:rPr>
+          <w:rFonts w:ascii="Times New Roman" w:eastAsia="Times New Roman" w:hAnsi="Times New Roman" w:cs="Times New Roman"/>
+          <w:b/>
+          <w:sz w:val="24"/>
+          <w:szCs w:val="24"/>
+        </w:rPr>
+        <w:t>GitHub</w:t>
+      </w:r>
+      <w:r>
+        <w:rPr>
+          <w:rFonts w:ascii="Times New Roman" w:eastAsia="Times New Roman" w:hAnsi="Times New Roman" w:cs="Times New Roman"/>
+          <w:b/>
+          <w:sz w:val="24"/>
+          <w:szCs w:val="24"/>
+        </w:rPr>
+        <w:t xml:space="preserve">:- </w:t>
+      </w:r>
+      <w:hyperlink r:id="rId8" w:history="1">
+        <w:r>
+          <w:rPr>
+            <w:rStyle w:val="Hyperlink"/>
+            <w:rFonts w:ascii="Times New Roman" w:eastAsia="Times New Roman" w:hAnsi="Times New Roman" w:cs="Times New Roman"/>
+            <w:b/>
+            <w:sz w:val="24"/>
+            <w:szCs w:val="24"/>
+          </w:rPr>
+          <w:t>https://github.com/Ataba29/Final-Project</w:t>
+        </w:r>
+      </w:hyperlink>
+      <w:r>
+        <w:rPr>
+          <w:rFonts w:ascii="Times New Roman" w:eastAsia="Times New Roman" w:hAnsi="Times New Roman" w:cs="Times New Roman"/>
+          <w:b/>
+          <w:sz w:val="24"/>
+          <w:szCs w:val="24"/>
+        </w:rPr>
+        <w:t xml:space="preserve"> </w:t>
+      </w:r>
     </w:p>
     <w:p>
       <w:pPr>
@@ -451,6 +523,15 @@
         </w:rPr>
         <w:lastRenderedPageBreak/>
         <w:t>Table of Contents</w:t>
+      </w:r>
+      <w:r>
+        <w:rPr>
+          <w:rFonts w:ascii="Times New Roman" w:eastAsia="Times New Roman" w:hAnsi="Times New Roman" w:cs="Times New Roman"/>
+          <w:b/>
+          <w:sz w:val="44"/>
+          <w:szCs w:val="44"/>
+        </w:rPr>
+        <w:t xml:space="preserve">  </w:t>
       </w:r>
     </w:p>
     <w:p>
@@ -758,14 +839,12 @@
           <w:hyperlink>
             <w:r>
               <w:rPr>
-                <w:b/>
                 <w:color w:val="000000"/>
               </w:rPr>
               <w:t>3.6. WLASL Dataset</w:t>
             </w:r>
             <w:r>
               <w:rPr>
-                <w:b/>
                 <w:color w:val="000000"/>
               </w:rPr>
               <w:tab/>
@@ -958,14 +1037,12 @@
           <w:hyperlink>
             <w:r>
               <w:rPr>
-                <w:b/>
                 <w:color w:val="000000"/>
               </w:rPr>
               <w:t>- 4.2.2. Enhanced Gloss Transformation and Sentence Structuring</w:t>
             </w:r>
             <w:r>
               <w:rPr>
-                <w:b/>
                 <w:color w:val="000000"/>
               </w:rPr>
               <w:tab/>
@@ -1242,14 +1319,12 @@
           <w:hyperlink>
             <w:r>
               <w:rPr>
-                <w:b/>
                 <w:color w:val="000000"/>
               </w:rPr>
               <w:t>- 5.2.2 Use in Project - Motion Capture</w:t>
             </w:r>
             <w:r>
               <w:rPr>
-                <w:b/>
                 <w:color w:val="000000"/>
               </w:rPr>
               <w:tab/>
@@ -1297,6 +1372,9 @@
               <w:color w:val="000000"/>
             </w:rPr>
           </w:pPr>
+          <w:r>
+            <w:t xml:space="preserve">- </w:t>
+          </w:r>
           <w:hyperlink w:anchor="_ihv636">
             <w:r>
               <w:rPr>
@@ -1472,7 +1550,13 @@
               <w:rPr>
                 <w:color w:val="000000"/>
               </w:rPr>
-              <w:t>Components of the SoundSigns System:</w:t>
+              <w:t>Components of the SoundSigns System</w:t>
+            </w:r>
+            <w:r>
+              <w:rPr>
+                <w:color w:val="000000"/>
+              </w:rPr>
+              <w:t>.</w:t>
             </w:r>
             <w:r>
               <w:rPr>
@@ -1668,14 +1752,12 @@
           <w:hyperlink>
             <w:r>
               <w:rPr>
-                <w:b/>
                 <w:color w:val="000000"/>
               </w:rPr>
               <w:t>- 6.3.2 Activity Diagram link</w:t>
             </w:r>
             <w:r>
               <w:rPr>
-                <w:b/>
                 <w:color w:val="000000"/>
               </w:rPr>
               <w:tab/>
@@ -1784,14 +1866,12 @@
           <w:hyperlink>
             <w:r>
               <w:rPr>
-                <w:b/>
                 <w:color w:val="000000"/>
               </w:rPr>
               <w:t>7.2. Verification</w:t>
             </w:r>
             <w:r>
               <w:rPr>
-                <w:b/>
                 <w:color w:val="000000"/>
               </w:rPr>
               <w:tab/>
@@ -1874,6 +1954,13 @@
       </w:pPr>
       <w:bookmarkStart w:id="0" w:name="_gjdgxs" w:colFirst="0" w:colLast="0"/>
       <w:bookmarkEnd w:id="0"/>
+      <w:r>
+        <w:rPr>
+          <w:sz w:val="28"/>
+          <w:szCs w:val="28"/>
+        </w:rPr>
+        <w:t xml:space="preserve"> </w:t>
+      </w:r>
     </w:p>
     <w:p>
       <w:pPr>
@@ -2728,6 +2815,7 @@
           <w:szCs w:val="24"/>
         </w:rPr>
       </w:pPr>
+      <w:proofErr w:type="gramStart"/>
       <w:r>
         <w:rPr>
           <w:sz w:val="24"/>
@@ -2749,7 +2837,15 @@
           <w:sz w:val="24"/>
           <w:szCs w:val="24"/>
         </w:rPr>
-        <w:t xml:space="preserve">, is a tool for hand tracking, face detection, pose estimation, and object detection. The tool can be used to create avatars that mimic the movements of the person captured in the video or webcam, by extracting defined landmarks . </w:t>
+        <w:t>,</w:t>
+      </w:r>
+      <w:proofErr w:type="gramEnd"/>
+      <w:r>
+        <w:rPr>
+          <w:sz w:val="24"/>
+          <w:szCs w:val="24"/>
+        </w:rPr>
+        <w:t xml:space="preserve"> is a tool for hand tracking, face detection, pose estimation, and object detection. The tool can be used to create avatars that mimic the movements of the person captured in the video or webcam, by extracting defined landmarks . </w:t>
       </w:r>
     </w:p>
     <w:p>
@@ -2780,7 +2876,7 @@
                     <pic:cNvPicPr preferRelativeResize="0"/>
                   </pic:nvPicPr>
                   <pic:blipFill>
-                    <a:blip r:embed="rId8"/>
+                    <a:blip r:embed="rId9"/>
                     <a:srcRect/>
                     <a:stretch>
                       <a:fillRect/>
@@ -3517,7 +3613,23 @@
           <w:sz w:val="24"/>
           <w:szCs w:val="24"/>
         </w:rPr>
-        <w:t xml:space="preserve">ASL Gloss has syntax and a unique structure that is different from the plain regular English. it is a distinct and visually-based language that relies on facial expressions, handshapes, and spatial relationships to convey meaning effectively. </w:t>
+        <w:t xml:space="preserve">ASL Gloss has syntax and a unique structure that is different from the plain regular English. it is a distinct and </w:t>
+      </w:r>
+      <w:proofErr w:type="gramStart"/>
+      <w:r>
+        <w:rPr>
+          <w:sz w:val="24"/>
+          <w:szCs w:val="24"/>
+        </w:rPr>
+        <w:t>visually-based</w:t>
+      </w:r>
+      <w:proofErr w:type="gramEnd"/>
+      <w:r>
+        <w:rPr>
+          <w:sz w:val="24"/>
+          <w:szCs w:val="24"/>
+        </w:rPr>
+        <w:t xml:space="preserve"> language that relies on facial expressions, handshapes, and spatial relationships to convey meaning effectively. </w:t>
       </w:r>
     </w:p>
     <w:p>
@@ -3665,7 +3777,7 @@
                     <pic:cNvPicPr preferRelativeResize="0"/>
                   </pic:nvPicPr>
                   <pic:blipFill>
-                    <a:blip r:embed="rId9"/>
+                    <a:blip r:embed="rId10"/>
                     <a:srcRect/>
                     <a:stretch>
                       <a:fillRect/>
@@ -4015,7 +4127,7 @@
                     <pic:cNvPicPr preferRelativeResize="0"/>
                   </pic:nvPicPr>
                   <pic:blipFill>
-                    <a:blip r:embed="rId10"/>
+                    <a:blip r:embed="rId11"/>
                     <a:srcRect/>
                     <a:stretch>
                       <a:fillRect/>
@@ -4588,7 +4700,7 @@
                     <pic:cNvPicPr preferRelativeResize="0"/>
                   </pic:nvPicPr>
                   <pic:blipFill>
-                    <a:blip r:embed="rId11"/>
+                    <a:blip r:embed="rId12"/>
                     <a:srcRect/>
                     <a:stretch>
                       <a:fillRect/>
@@ -5194,7 +5306,7 @@
                     <pic:cNvPicPr preferRelativeResize="0"/>
                   </pic:nvPicPr>
                   <pic:blipFill>
-                    <a:blip r:embed="rId12"/>
+                    <a:blip r:embed="rId13"/>
                     <a:srcRect/>
                     <a:stretch>
                       <a:fillRect/>
@@ -6314,7 +6426,7 @@
                     <pic:cNvPicPr preferRelativeResize="0"/>
                   </pic:nvPicPr>
                   <pic:blipFill>
-                    <a:blip r:embed="rId13"/>
+                    <a:blip r:embed="rId14"/>
                     <a:srcRect/>
                     <a:stretch>
                       <a:fillRect/>
@@ -6403,21 +6515,24 @@
           <w:noProof/>
         </w:rPr>
         <w:drawing>
-          <wp:inline distT="0" distB="0" distL="0" distR="0" wp14:anchorId="7F581CBE" wp14:editId="7253B2A3">
-            <wp:extent cx="5748020" cy="3869106"/>
-            <wp:effectExtent l="0" t="0" r="0" b="0"/>
-            <wp:docPr id="9" name="image4.png"/>
-            <wp:cNvGraphicFramePr/>
+          <wp:inline distT="0" distB="0" distL="0" distR="0" wp14:anchorId="25C50FEB" wp14:editId="4277096C">
+            <wp:extent cx="5748020" cy="3259455"/>
+            <wp:effectExtent l="0" t="0" r="5080" b="0"/>
+            <wp:docPr id="1925717765" name="Picture 2" descr="activity"/>
+            <wp:cNvGraphicFramePr>
+              <a:graphicFrameLocks xmlns:a="http://schemas.openxmlformats.org/drawingml/2006/main" noChangeAspect="1"/>
+            </wp:cNvGraphicFramePr>
             <a:graphic xmlns:a="http://schemas.openxmlformats.org/drawingml/2006/main">
               <a:graphicData uri="http://schemas.openxmlformats.org/drawingml/2006/picture">
                 <pic:pic xmlns:pic="http://schemas.openxmlformats.org/drawingml/2006/picture">
                   <pic:nvPicPr>
-                    <pic:cNvPr id="0" name="image4.png"/>
-                    <pic:cNvPicPr preferRelativeResize="0"/>
+                    <pic:cNvPr id="3" name="Picture 2" descr="activity"/>
+                    <pic:cNvPicPr>
+                      <a:picLocks noChangeAspect="1"/>
+                    </pic:cNvPicPr>
                   </pic:nvPicPr>
                   <pic:blipFill>
-                    <a:blip r:embed="rId14"/>
-                    <a:srcRect/>
+                    <a:blip r:embed="rId15"/>
                     <a:stretch>
                       <a:fillRect/>
                     </a:stretch>
@@ -6425,12 +6540,11 @@
                   <pic:spPr>
                     <a:xfrm>
                       <a:off x="0" y="0"/>
-                      <a:ext cx="5748020" cy="3869106"/>
+                      <a:ext cx="5748020" cy="3259455"/>
                     </a:xfrm>
                     <a:prstGeom prst="rect">
                       <a:avLst/>
                     </a:prstGeom>
-                    <a:ln/>
                   </pic:spPr>
                 </pic:pic>
               </a:graphicData>
@@ -6508,7 +6622,7 @@
                     <pic:cNvPicPr preferRelativeResize="0"/>
                   </pic:nvPicPr>
                   <pic:blipFill>
-                    <a:blip r:embed="rId15"/>
+                    <a:blip r:embed="rId16"/>
                     <a:srcRect/>
                     <a:stretch>
                       <a:fillRect/>
@@ -8037,7 +8151,7 @@
         </w:rPr>
         <w:t xml:space="preserve">(4), 565–605. </w:t>
       </w:r>
-      <w:hyperlink r:id="rId16">
+      <w:hyperlink r:id="rId17">
         <w:r>
           <w:rPr>
             <w:color w:val="1155CC"/>
@@ -8129,7 +8243,7 @@
         </w:rPr>
         <w:t xml:space="preserve">. (2021). *WLASL: Word-Level American Sign Language Video* [Data set]. The Australian National University. Licensed under the Computational Use of Data Agreement (C-UDA). </w:t>
       </w:r>
-      <w:hyperlink r:id="rId17">
+      <w:hyperlink r:id="rId18">
         <w:r>
           <w:rPr>
             <w:color w:val="1155CC"/>
@@ -8181,7 +8295,7 @@
         </w:rPr>
         <w:t xml:space="preserve"> [Large language model]. </w:t>
       </w:r>
-      <w:hyperlink r:id="rId18">
+      <w:hyperlink r:id="rId19">
         <w:r>
           <w:rPr>
             <w:color w:val="1155CC"/>
@@ -8211,7 +8325,7 @@
         </w:rPr>
         <w:t xml:space="preserve">[4] Sanaullah, M., Ahmad, B., Kashif, M., Safdar, T., Hassan, M., Hasan, M. H., &amp; Aziz, N. (2022). A real-time automatic translation of text to sign language. Computers, Materials &amp; Continua, 70(2). </w:t>
       </w:r>
-      <w:hyperlink r:id="rId19">
+      <w:hyperlink r:id="rId20">
         <w:r>
           <w:rPr>
             <w:color w:val="1155CC"/>
@@ -8295,7 +8409,7 @@
         </w:rPr>
         <w:t xml:space="preserve">, 1–35 (2023). </w:t>
       </w:r>
-      <w:hyperlink r:id="rId20">
+      <w:hyperlink r:id="rId21">
         <w:r>
           <w:rPr>
             <w:color w:val="1155CC"/>
@@ -8383,7 +8497,7 @@
         </w:rPr>
         <w:t>.‏</w:t>
       </w:r>
-      <w:hyperlink r:id="rId21">
+      <w:hyperlink r:id="rId22">
         <w:r>
           <w:rPr>
             <w:color w:val="1155CC"/>
@@ -8471,7 +8585,7 @@
         </w:rPr>
         <w:t xml:space="preserve"> </w:t>
       </w:r>
-      <w:hyperlink r:id="rId22">
+      <w:hyperlink r:id="rId23">
         <w:r>
           <w:rPr>
             <w:color w:val="1155CC"/>
@@ -8573,7 +8687,7 @@
         </w:rPr>
         <w:t xml:space="preserve">, H. (eds) Machine Learning for Multimodal Interaction. MLMI 2007. Lecture Notes in Computer Science, vol 4892. Springer, Berlin, Heidelberg. </w:t>
       </w:r>
-      <w:hyperlink r:id="rId23">
+      <w:hyperlink r:id="rId24">
         <w:r>
           <w:rPr>
             <w:color w:val="1155CC"/>
@@ -8696,7 +8810,7 @@
         </w:rPr>
         <w:t xml:space="preserve"> </w:t>
       </w:r>
-      <w:hyperlink r:id="rId24">
+      <w:hyperlink r:id="rId25">
         <w:r>
           <w:rPr>
             <w:color w:val="1155CC"/>
@@ -8726,7 +8840,7 @@
         </w:rPr>
         <w:t xml:space="preserve">[10] Ready Player Me. *Avatar Creator for Developers*. Wolf3D. </w:t>
       </w:r>
-      <w:hyperlink r:id="rId25">
+      <w:hyperlink r:id="rId26">
         <w:r>
           <w:rPr>
             <w:color w:val="1155CC"/>
@@ -8749,8 +8863,8 @@
       </w:pPr>
     </w:p>
     <w:sectPr>
-      <w:headerReference w:type="default" r:id="rId26"/>
-      <w:footerReference w:type="default" r:id="rId27"/>
+      <w:headerReference w:type="default" r:id="rId27"/>
+      <w:footerReference w:type="default" r:id="rId28"/>
       <w:pgSz w:w="11909" w:h="16834"/>
       <w:pgMar w:top="1440" w:right="1440" w:bottom="1440" w:left="1417" w:header="720" w:footer="720" w:gutter="0"/>
       <w:pgNumType w:start="1"/>
@@ -11135,6 +11249,29 @@
       </w:tblCellMar>
     </w:tblPr>
   </w:style>
+  <w:style w:type="character" w:styleId="Hyperlink">
+    <w:name w:val="Hyperlink"/>
+    <w:basedOn w:val="a0"/>
+    <w:uiPriority w:val="99"/>
+    <w:unhideWhenUsed/>
+    <w:rsid w:val="00EB2360"/>
+    <w:rPr>
+      <w:color w:val="0000FF" w:themeColor="hyperlink"/>
+      <w:u w:val="single"/>
+    </w:rPr>
+  </w:style>
+  <w:style w:type="character" w:styleId="a8">
+    <w:name w:val="Unresolved Mention"/>
+    <w:basedOn w:val="a0"/>
+    <w:uiPriority w:val="99"/>
+    <w:semiHidden/>
+    <w:unhideWhenUsed/>
+    <w:rsid w:val="00EB2360"/>
+    <w:rPr>
+      <w:color w:val="605E5C"/>
+      <w:shd w:val="clear" w:color="auto" w:fill="E1DFDD"/>
+    </w:rPr>
+  </w:style>
 </w:styles>
 </file>
 

</xml_diff>